<commit_message>
Fully updated TY with updated links,team members etc
</commit_message>
<xml_diff>
--- a/Documents/Scrum Cycle 3/Domain-model-v0.2.docx
+++ b/Documents/Scrum Cycle 3/Domain-model-v0.2.docx
@@ -351,13 +351,7 @@
         <w:jc w:val="center"/>
       </w:pPr>
       <w:r>
-        <w:t>Author</w:t>
-      </w:r>
-      <w:r>
-        <w:t>/</w:t>
-      </w:r>
-      <w:r>
-        <w:t>Editor</w:t>
+        <w:t>Reviewer</w:t>
       </w:r>
       <w:r>
         <w:t xml:space="preserve">: </w:t>
@@ -1680,11 +1674,9 @@
         </w:rPr>
         <w:t xml:space="preserve">διαμορφώνεται κάθε φορά εκ νέου για ένα χρήστη που εισέρχεται στην εφαρμογή. Έχει ως γνώρισμα την τωρινή τοποθεσία του χρήστη, την οποία θέτει και ως κέντρο του χάρτη. Ο χρήστης μπορεί να μετακινηθεί στην επιφάνεια του χάρτη, αλλάζοντας το κέντρο. Άλλα χαρακτηριστικά είναι η εμβέλεια του χάρτη, και η λίστα των </w:t>
       </w:r>
-      <w:proofErr w:type="spellStart"/>
       <w:r>
         <w:t>heatpoints</w:t>
       </w:r>
-      <w:proofErr w:type="spellEnd"/>
       <w:r>
         <w:rPr>
           <w:lang w:val="el-GR"/>
@@ -1711,7 +1703,6 @@
           <w:lang w:val="el-GR"/>
         </w:rPr>
       </w:pPr>
-      <w:proofErr w:type="spellStart"/>
       <w:r>
         <w:rPr>
           <w:b/>
@@ -1719,7 +1710,6 @@
         </w:rPr>
         <w:t>Heatpoint</w:t>
       </w:r>
-      <w:proofErr w:type="spellEnd"/>
       <w:r>
         <w:rPr>
           <w:b/>
@@ -1734,11 +1724,9 @@
         </w:rPr>
         <w:t xml:space="preserve"> Το κάθε ένα από αυτά τα αντικείμενα αντιπροσωπεύει ένα σημείο στο οποίο βρέθηκε κάποια στιγμή ένα επιβεβαιωμένο κρούσμα.  Περιέχει μόνο τα δεδομένα τοποθεσίας, ώρας και διάρκειας, χωρίς τις πληροφορίες κατεύθυνσης και χρήσης μέσου μεταφοράς που περιέχει το αρχικό αρχείο δεδομένων κινητικότητας. Σε </w:t>
       </w:r>
-      <w:proofErr w:type="spellStart"/>
       <w:r>
         <w:t>heatpoints</w:t>
       </w:r>
-      <w:proofErr w:type="spellEnd"/>
       <w:r>
         <w:rPr>
           <w:lang w:val="el-GR"/>
@@ -1941,21 +1929,7 @@
         <w:rPr>
           <w:lang w:val="el-GR"/>
         </w:rPr>
-        <w:t xml:space="preserve">Το παραπάνω διάγραμμα σχεδιάστηκε με το </w:t>
-      </w:r>
-      <w:proofErr w:type="spellStart"/>
-      <w:r>
-        <w:rPr>
-          <w:lang w:val="el-GR"/>
-        </w:rPr>
-        <w:t>online</w:t>
-      </w:r>
-      <w:proofErr w:type="spellEnd"/>
-      <w:r>
-        <w:rPr>
-          <w:lang w:val="el-GR"/>
-        </w:rPr>
-        <w:t xml:space="preserve"> εργαλείο </w:t>
+        <w:t xml:space="preserve">Το παραπάνω διάγραμμα σχεδιάστηκε με το online εργαλείο </w:t>
       </w:r>
       <w:r>
         <w:t>diagrams</w:t>
@@ -1997,87 +1971,29 @@
         <w:rPr>
           <w:lang w:val="el-GR"/>
         </w:rPr>
-        <w:t xml:space="preserve">) στον </w:t>
-      </w:r>
-      <w:proofErr w:type="spellStart"/>
-      <w:r>
-        <w:rPr>
-          <w:lang w:val="el-GR"/>
-        </w:rPr>
-        <w:t>ιστότοπο</w:t>
-      </w:r>
-      <w:proofErr w:type="spellEnd"/>
-      <w:r>
-        <w:rPr>
-          <w:lang w:val="el-GR"/>
-        </w:rPr>
-        <w:t xml:space="preserve"> https://app.diagrams.net.</w:t>
-      </w:r>
-    </w:p>
-    <w:p>
-      <w:pPr>
-        <w:rPr>
-          <w:lang w:val="el-GR"/>
-        </w:rPr>
-      </w:pPr>
-      <w:r>
-        <w:rPr>
-          <w:lang w:val="el-GR"/>
-        </w:rPr>
-        <w:t xml:space="preserve">Επειδή, ίσως να μην προβάλλεται (χωρίς πολύ </w:t>
-      </w:r>
-      <w:proofErr w:type="spellStart"/>
-      <w:r>
-        <w:rPr>
-          <w:lang w:val="el-GR"/>
-        </w:rPr>
-        <w:t>zoom</w:t>
-      </w:r>
-      <w:proofErr w:type="spellEnd"/>
-      <w:r>
-        <w:rPr>
-          <w:lang w:val="el-GR"/>
-        </w:rPr>
-        <w:t xml:space="preserve">), θα υπάρχει και </w:t>
-      </w:r>
-      <w:proofErr w:type="spellStart"/>
-      <w:r>
-        <w:rPr>
-          <w:lang w:val="el-GR"/>
-        </w:rPr>
-        <w:t>extracted</w:t>
-      </w:r>
-      <w:proofErr w:type="spellEnd"/>
-      <w:r>
-        <w:rPr>
-          <w:lang w:val="el-GR"/>
-        </w:rPr>
-        <w:t xml:space="preserve"> ως </w:t>
-      </w:r>
-      <w:proofErr w:type="spellStart"/>
+        <w:t>) στον ιστότοπο https://app.diagrams.net.</w:t>
+      </w:r>
+    </w:p>
+    <w:p>
+      <w:pPr>
+        <w:rPr>
+          <w:lang w:val="el-GR"/>
+        </w:rPr>
+      </w:pPr>
+      <w:r>
+        <w:rPr>
+          <w:lang w:val="el-GR"/>
+        </w:rPr>
+        <w:t xml:space="preserve">Επειδή, ίσως να μην προβάλλεται (χωρίς πολύ zoom), θα υπάρχει και extracted ως </w:t>
+      </w:r>
       <w:r>
         <w:t>png</w:t>
       </w:r>
-      <w:proofErr w:type="spellEnd"/>
-      <w:r>
-        <w:rPr>
-          <w:lang w:val="el-GR"/>
-        </w:rPr>
-        <w:t xml:space="preserve"> στο </w:t>
-      </w:r>
-      <w:proofErr w:type="spellStart"/>
-      <w:r>
-        <w:rPr>
-          <w:lang w:val="el-GR"/>
-        </w:rPr>
-        <w:t>GitHub</w:t>
-      </w:r>
-      <w:proofErr w:type="spellEnd"/>
-      <w:r>
-        <w:rPr>
-          <w:lang w:val="el-GR"/>
-        </w:rPr>
-        <w:t xml:space="preserve"> της ομάδας. Μπορεί</w:t>
+      <w:r>
+        <w:rPr>
+          <w:lang w:val="el-GR"/>
+        </w:rPr>
+        <w:t xml:space="preserve"> στο GitHub της ομάδας. Μπορεί</w:t>
       </w:r>
       <w:r>
         <w:rPr>
@@ -2146,14 +2062,12 @@
         <w:t xml:space="preserve">: </w:t>
       </w:r>
       <w:hyperlink r:id="rId6" w:history="1">
-        <w:proofErr w:type="spellStart"/>
         <w:r>
           <w:rPr>
             <w:rStyle w:val="-"/>
           </w:rPr>
           <w:t>SoftEngProject</w:t>
         </w:r>
-        <w:proofErr w:type="spellEnd"/>
         <w:r>
           <w:rPr>
             <w:rStyle w:val="-"/>
@@ -2200,14 +2114,12 @@
           </w:rPr>
           <w:t>0.2.</w:t>
         </w:r>
-        <w:proofErr w:type="spellStart"/>
         <w:r>
           <w:rPr>
             <w:rStyle w:val="-"/>
           </w:rPr>
           <w:t>png</w:t>
         </w:r>
-        <w:proofErr w:type="spellEnd"/>
         <w:r>
           <w:rPr>
             <w:rStyle w:val="-"/>
@@ -2241,14 +2153,12 @@
           </w:rPr>
           <w:t>86030726</w:t>
         </w:r>
-        <w:proofErr w:type="spellStart"/>
         <w:r>
           <w:rPr>
             <w:rStyle w:val="-"/>
           </w:rPr>
           <w:t>fd</w:t>
         </w:r>
-        <w:proofErr w:type="spellEnd"/>
         <w:r>
           <w:rPr>
             <w:rStyle w:val="-"/>
@@ -2256,14 +2166,12 @@
           </w:rPr>
           <w:t>80</w:t>
         </w:r>
-        <w:proofErr w:type="spellStart"/>
         <w:r>
           <w:rPr>
             <w:rStyle w:val="-"/>
           </w:rPr>
           <w:t>bdcb</w:t>
         </w:r>
-        <w:proofErr w:type="spellEnd"/>
         <w:r>
           <w:rPr>
             <w:rStyle w:val="-"/>
@@ -2297,14 +2205,12 @@
           </w:rPr>
           <w:t>39</w:t>
         </w:r>
-        <w:proofErr w:type="spellStart"/>
         <w:r>
           <w:rPr>
             <w:rStyle w:val="-"/>
           </w:rPr>
           <w:t>edff</w:t>
         </w:r>
-        <w:proofErr w:type="spellEnd"/>
         <w:r>
           <w:rPr>
             <w:rStyle w:val="-"/>
@@ -2338,29 +2244,38 @@
           </w:rPr>
           <w:t xml:space="preserve">83 · </w:t>
         </w:r>
-        <w:proofErr w:type="spellStart"/>
-        <w:r>
-          <w:rPr>
-            <w:rStyle w:val="-"/>
-          </w:rPr>
-          <w:t>johnsart</w:t>
-        </w:r>
-        <w:proofErr w:type="spellEnd"/>
+        <w:r>
+          <w:rPr>
+            <w:rStyle w:val="-"/>
+          </w:rPr>
+          <w:t>Mario</w:t>
+        </w:r>
         <w:r>
           <w:rPr>
             <w:rStyle w:val="-"/>
             <w:lang w:val="el-GR"/>
           </w:rPr>
+          <w:t>-</w:t>
+        </w:r>
+        <w:r>
+          <w:rPr>
+            <w:rStyle w:val="-"/>
+          </w:rPr>
+          <w:t>Sama</w:t>
+        </w:r>
+        <w:r>
+          <w:rPr>
+            <w:rStyle w:val="-"/>
+            <w:lang w:val="el-GR"/>
+          </w:rPr>
           <w:t>/</w:t>
         </w:r>
-        <w:proofErr w:type="spellStart"/>
         <w:r>
           <w:rPr>
             <w:rStyle w:val="-"/>
           </w:rPr>
           <w:t>SoftEngProject</w:t>
         </w:r>
-        <w:proofErr w:type="spellEnd"/>
         <w:r>
           <w:rPr>
             <w:rStyle w:val="-"/>
@@ -2368,14 +2283,12 @@
           </w:rPr>
           <w:t>2021 (</w:t>
         </w:r>
-        <w:proofErr w:type="spellStart"/>
         <w:r>
           <w:rPr>
             <w:rStyle w:val="-"/>
           </w:rPr>
           <w:t>github</w:t>
         </w:r>
-        <w:proofErr w:type="spellEnd"/>
         <w:r>
           <w:rPr>
             <w:rStyle w:val="-"/>
@@ -2982,38 +2895,6 @@
           <w:lang w:val="el-GR"/>
         </w:rPr>
         <w:t>Δημήτριος</w:t>
-      </w:r>
-    </w:p>
-    <w:p>
-      <w:pPr>
-        <w:jc w:val="center"/>
-        <w:rPr>
-          <w:lang w:val="el-GR"/>
-        </w:rPr>
-      </w:pPr>
-      <w:r>
-        <w:rPr>
-          <w:lang w:val="el-GR"/>
-        </w:rPr>
-        <w:t xml:space="preserve"> </w:t>
-      </w:r>
-      <w:r>
-        <w:rPr>
-          <w:lang w:val="el-GR"/>
-        </w:rPr>
-        <w:t>Σαρταμπάκος</w:t>
-      </w:r>
-      <w:r>
-        <w:rPr>
-          <w:lang w:val="el-GR"/>
-        </w:rPr>
-        <w:t xml:space="preserve"> </w:t>
-      </w:r>
-      <w:r>
-        <w:rPr>
-          <w:lang w:val="el-GR"/>
-        </w:rPr>
-        <w:t>Ιωάννης</w:t>
       </w:r>
     </w:p>
     <w:p/>
@@ -3465,6 +3346,18 @@
       <w:u w:val="single"/>
     </w:rPr>
   </w:style>
+  <w:style w:type="character" w:styleId="-0">
+    <w:name w:val="FollowedHyperlink"/>
+    <w:basedOn w:val="a0"/>
+    <w:uiPriority w:val="99"/>
+    <w:semiHidden/>
+    <w:unhideWhenUsed/>
+    <w:rsid w:val="00DD0F49"/>
+    <w:rPr>
+      <w:color w:val="954F72" w:themeColor="followedHyperlink"/>
+      <w:u w:val="single"/>
+    </w:rPr>
+  </w:style>
 </w:styles>
 </file>
 

</xml_diff>